<commit_message>
Added repository to DOC file.
</commit_message>
<xml_diff>
--- a/DA0/DOC_DA0.docx
+++ b/DA0/DOC_DA0.docx
@@ -10,8 +10,6 @@
           <w:sz w:val="28"/>
         </w:rPr>
       </w:pPr>
-      <w:bookmarkStart w:id="0" w:name="_GoBack"/>
-      <w:bookmarkEnd w:id="0"/>
       <w:r>
         <w:rPr>
           <w:sz w:val="28"/>
@@ -1367,17 +1365,7 @@
           <w:sz w:val="20"/>
           <w:szCs w:val="20"/>
         </w:rPr>
-        <w:t>r</w:t>
-      </w:r>
-      <w:proofErr w:type="gramStart"/>
-      <w:r>
-        <w:rPr>
-          <w:rFonts w:ascii="Courier New" w:eastAsia="Times New Roman" w:hAnsi="Courier New" w:cs="Courier New"/>
-          <w:color w:val="000000"/>
-          <w:sz w:val="20"/>
-          <w:szCs w:val="20"/>
-        </w:rPr>
-        <w:t>16</w:t>
+        <w:t>r16</w:t>
       </w:r>
       <w:r>
         <w:rPr>
@@ -1397,17 +1385,7 @@
           <w:sz w:val="20"/>
           <w:szCs w:val="20"/>
         </w:rPr>
-        <w:t xml:space="preserve">   </w:t>
-      </w:r>
-      <w:proofErr w:type="gramEnd"/>
-      <w:r>
-        <w:rPr>
-          <w:rFonts w:ascii="Courier New" w:eastAsia="Times New Roman" w:hAnsi="Courier New" w:cs="Courier New"/>
-          <w:color w:val="000000"/>
-          <w:sz w:val="20"/>
-          <w:szCs w:val="20"/>
-        </w:rPr>
-        <w:t xml:space="preserve"> </w:t>
+        <w:t xml:space="preserve">    </w:t>
       </w:r>
       <w:r>
         <w:rPr>
@@ -1457,17 +1435,7 @@
           <w:sz w:val="20"/>
           <w:szCs w:val="20"/>
         </w:rPr>
-        <w:t xml:space="preserve">     r</w:t>
-      </w:r>
-      <w:proofErr w:type="gramStart"/>
-      <w:r>
-        <w:rPr>
-          <w:rFonts w:ascii="Courier New" w:eastAsia="Times New Roman" w:hAnsi="Courier New" w:cs="Courier New"/>
-          <w:color w:val="000000"/>
-          <w:sz w:val="20"/>
-          <w:szCs w:val="20"/>
-        </w:rPr>
-        <w:t>17</w:t>
+        <w:t xml:space="preserve">     r17</w:t>
       </w:r>
       <w:r>
         <w:rPr>
@@ -1487,17 +1455,7 @@
           <w:sz w:val="20"/>
           <w:szCs w:val="20"/>
         </w:rPr>
-        <w:t xml:space="preserve">   </w:t>
-      </w:r>
-      <w:proofErr w:type="gramEnd"/>
-      <w:r>
-        <w:rPr>
-          <w:rFonts w:ascii="Courier New" w:eastAsia="Times New Roman" w:hAnsi="Courier New" w:cs="Courier New"/>
-          <w:color w:val="000000"/>
-          <w:sz w:val="20"/>
-          <w:szCs w:val="20"/>
-        </w:rPr>
-        <w:t xml:space="preserve"> </w:t>
+        <w:t xml:space="preserve">    </w:t>
       </w:r>
       <w:r>
         <w:rPr>
@@ -1547,17 +1505,7 @@
           <w:sz w:val="20"/>
           <w:szCs w:val="20"/>
         </w:rPr>
-        <w:t xml:space="preserve">     r</w:t>
-      </w:r>
-      <w:proofErr w:type="gramStart"/>
-      <w:r>
-        <w:rPr>
-          <w:rFonts w:ascii="Courier New" w:eastAsia="Times New Roman" w:hAnsi="Courier New" w:cs="Courier New"/>
-          <w:color w:val="000000"/>
-          <w:sz w:val="20"/>
-          <w:szCs w:val="20"/>
-        </w:rPr>
-        <w:t>18</w:t>
+        <w:t xml:space="preserve">     r18</w:t>
       </w:r>
       <w:r>
         <w:rPr>
@@ -1577,17 +1525,7 @@
           <w:sz w:val="20"/>
           <w:szCs w:val="20"/>
         </w:rPr>
-        <w:t xml:space="preserve">   </w:t>
-      </w:r>
-      <w:proofErr w:type="gramEnd"/>
-      <w:r>
-        <w:rPr>
-          <w:rFonts w:ascii="Courier New" w:eastAsia="Times New Roman" w:hAnsi="Courier New" w:cs="Courier New"/>
-          <w:color w:val="000000"/>
-          <w:sz w:val="20"/>
-          <w:szCs w:val="20"/>
-        </w:rPr>
-        <w:t xml:space="preserve"> </w:t>
+        <w:t xml:space="preserve">    </w:t>
       </w:r>
       <w:r>
         <w:rPr>
@@ -1637,17 +1575,7 @@
           <w:sz w:val="20"/>
           <w:szCs w:val="20"/>
         </w:rPr>
-        <w:t xml:space="preserve">     r</w:t>
-      </w:r>
-      <w:proofErr w:type="gramStart"/>
-      <w:r>
-        <w:rPr>
-          <w:rFonts w:ascii="Courier New" w:eastAsia="Times New Roman" w:hAnsi="Courier New" w:cs="Courier New"/>
-          <w:color w:val="000000"/>
-          <w:sz w:val="20"/>
-          <w:szCs w:val="20"/>
-        </w:rPr>
-        <w:t>19</w:t>
+        <w:t xml:space="preserve">     r19</w:t>
       </w:r>
       <w:r>
         <w:rPr>
@@ -1667,17 +1595,7 @@
           <w:sz w:val="20"/>
           <w:szCs w:val="20"/>
         </w:rPr>
-        <w:t xml:space="preserve">   </w:t>
-      </w:r>
-      <w:proofErr w:type="gramEnd"/>
-      <w:r>
-        <w:rPr>
-          <w:rFonts w:ascii="Courier New" w:eastAsia="Times New Roman" w:hAnsi="Courier New" w:cs="Courier New"/>
-          <w:color w:val="000000"/>
-          <w:sz w:val="20"/>
-          <w:szCs w:val="20"/>
-        </w:rPr>
-        <w:t xml:space="preserve"> </w:t>
+        <w:t xml:space="preserve">    </w:t>
       </w:r>
       <w:r>
         <w:rPr>
@@ -1727,17 +1645,7 @@
           <w:sz w:val="20"/>
           <w:szCs w:val="20"/>
         </w:rPr>
-        <w:t xml:space="preserve">     r</w:t>
-      </w:r>
-      <w:proofErr w:type="gramStart"/>
-      <w:r>
-        <w:rPr>
-          <w:rFonts w:ascii="Courier New" w:eastAsia="Times New Roman" w:hAnsi="Courier New" w:cs="Courier New"/>
-          <w:color w:val="000000"/>
-          <w:sz w:val="20"/>
-          <w:szCs w:val="20"/>
-        </w:rPr>
-        <w:t>20</w:t>
+        <w:t xml:space="preserve">     r20</w:t>
       </w:r>
       <w:r>
         <w:rPr>
@@ -1757,17 +1665,7 @@
           <w:sz w:val="20"/>
           <w:szCs w:val="20"/>
         </w:rPr>
-        <w:t xml:space="preserve">   </w:t>
-      </w:r>
-      <w:proofErr w:type="gramEnd"/>
-      <w:r>
-        <w:rPr>
-          <w:rFonts w:ascii="Courier New" w:eastAsia="Times New Roman" w:hAnsi="Courier New" w:cs="Courier New"/>
-          <w:color w:val="000000"/>
-          <w:sz w:val="20"/>
-          <w:szCs w:val="20"/>
-        </w:rPr>
-        <w:t xml:space="preserve"> </w:t>
+        <w:t xml:space="preserve">    </w:t>
       </w:r>
       <w:r>
         <w:rPr>
@@ -1829,17 +1727,7 @@
           <w:sz w:val="20"/>
           <w:szCs w:val="20"/>
         </w:rPr>
-        <w:t xml:space="preserve">     </w:t>
-      </w:r>
-      <w:proofErr w:type="gramStart"/>
-      <w:r>
-        <w:rPr>
-          <w:rFonts w:ascii="Courier New" w:eastAsia="Times New Roman" w:hAnsi="Courier New" w:cs="Courier New"/>
-          <w:color w:val="000000"/>
-          <w:sz w:val="20"/>
-          <w:szCs w:val="20"/>
-        </w:rPr>
-        <w:t>DDRB</w:t>
+        <w:t xml:space="preserve">     DDRB</w:t>
       </w:r>
       <w:r>
         <w:rPr>
@@ -1861,7 +1749,6 @@
         </w:rPr>
         <w:t xml:space="preserve">   </w:t>
       </w:r>
-      <w:proofErr w:type="gramEnd"/>
       <w:r>
         <w:rPr>
           <w:rFonts w:ascii="Courier New" w:eastAsia="Times New Roman" w:hAnsi="Courier New" w:cs="Courier New"/>
@@ -1928,17 +1815,7 @@
           <w:sz w:val="20"/>
           <w:szCs w:val="20"/>
         </w:rPr>
-        <w:t xml:space="preserve">     </w:t>
-      </w:r>
-      <w:proofErr w:type="gramStart"/>
-      <w:r>
-        <w:rPr>
-          <w:rFonts w:ascii="Courier New" w:eastAsia="Times New Roman" w:hAnsi="Courier New" w:cs="Courier New"/>
-          <w:color w:val="000000"/>
-          <w:sz w:val="20"/>
-          <w:szCs w:val="20"/>
-        </w:rPr>
-        <w:t>PORTB</w:t>
+        <w:t xml:space="preserve">     PORTB</w:t>
       </w:r>
       <w:r>
         <w:rPr>
@@ -1958,17 +1835,7 @@
           <w:sz w:val="20"/>
           <w:szCs w:val="20"/>
         </w:rPr>
-        <w:t xml:space="preserve">  r</w:t>
-      </w:r>
-      <w:proofErr w:type="gramEnd"/>
-      <w:r>
-        <w:rPr>
-          <w:rFonts w:ascii="Courier New" w:eastAsia="Times New Roman" w:hAnsi="Courier New" w:cs="Courier New"/>
-          <w:color w:val="000000"/>
-          <w:sz w:val="20"/>
-          <w:szCs w:val="20"/>
-        </w:rPr>
-        <w:t xml:space="preserve">0      </w:t>
+        <w:t xml:space="preserve">  r0      </w:t>
       </w:r>
       <w:r>
         <w:rPr>
@@ -2012,7 +1879,6 @@
         </w:rPr>
         <w:t xml:space="preserve">    </w:t>
       </w:r>
-      <w:proofErr w:type="gramStart"/>
       <w:r>
         <w:rPr>
           <w:rFonts w:ascii="Courier New" w:eastAsia="Times New Roman" w:hAnsi="Courier New" w:cs="Courier New"/>
@@ -2020,17 +1886,7 @@
           <w:sz w:val="20"/>
           <w:szCs w:val="20"/>
         </w:rPr>
-        <w:t>;;</w:t>
-      </w:r>
-      <w:proofErr w:type="gramEnd"/>
-      <w:r>
-        <w:rPr>
-          <w:rFonts w:ascii="Courier New" w:eastAsia="Times New Roman" w:hAnsi="Courier New" w:cs="Courier New"/>
-          <w:color w:val="008000"/>
-          <w:sz w:val="20"/>
-          <w:szCs w:val="20"/>
-        </w:rPr>
-        <w:t xml:space="preserve"> Add the integers</w:t>
+        <w:t>;; Add the integers</w:t>
       </w:r>
     </w:p>
     <w:p>
@@ -2071,17 +1927,7 @@
           <w:sz w:val="20"/>
           <w:szCs w:val="20"/>
         </w:rPr>
-        <w:t xml:space="preserve">     r</w:t>
-      </w:r>
-      <w:proofErr w:type="gramStart"/>
-      <w:r>
-        <w:rPr>
-          <w:rFonts w:ascii="Courier New" w:eastAsia="Times New Roman" w:hAnsi="Courier New" w:cs="Courier New"/>
-          <w:color w:val="000000"/>
-          <w:sz w:val="20"/>
-          <w:szCs w:val="20"/>
-        </w:rPr>
-        <w:t>16</w:t>
+        <w:t xml:space="preserve">     r16</w:t>
       </w:r>
       <w:r>
         <w:rPr>
@@ -2101,17 +1947,7 @@
           <w:sz w:val="20"/>
           <w:szCs w:val="20"/>
         </w:rPr>
-        <w:t xml:space="preserve">   </w:t>
-      </w:r>
-      <w:proofErr w:type="gramEnd"/>
-      <w:r>
-        <w:rPr>
-          <w:rFonts w:ascii="Courier New" w:eastAsia="Times New Roman" w:hAnsi="Courier New" w:cs="Courier New"/>
-          <w:color w:val="000000"/>
-          <w:sz w:val="20"/>
-          <w:szCs w:val="20"/>
-        </w:rPr>
-        <w:t xml:space="preserve"> r17</w:t>
+        <w:t xml:space="preserve">    r17</w:t>
       </w:r>
     </w:p>
     <w:p>
@@ -2152,17 +1988,7 @@
           <w:sz w:val="20"/>
           <w:szCs w:val="20"/>
         </w:rPr>
-        <w:t xml:space="preserve">     r</w:t>
-      </w:r>
-      <w:proofErr w:type="gramStart"/>
-      <w:r>
-        <w:rPr>
-          <w:rFonts w:ascii="Courier New" w:eastAsia="Times New Roman" w:hAnsi="Courier New" w:cs="Courier New"/>
-          <w:color w:val="000000"/>
-          <w:sz w:val="20"/>
-          <w:szCs w:val="20"/>
-        </w:rPr>
-        <w:t>16</w:t>
+        <w:t xml:space="preserve">     r16</w:t>
       </w:r>
       <w:r>
         <w:rPr>
@@ -2182,17 +2008,7 @@
           <w:sz w:val="20"/>
           <w:szCs w:val="20"/>
         </w:rPr>
-        <w:t xml:space="preserve">   </w:t>
-      </w:r>
-      <w:proofErr w:type="gramEnd"/>
-      <w:r>
-        <w:rPr>
-          <w:rFonts w:ascii="Courier New" w:eastAsia="Times New Roman" w:hAnsi="Courier New" w:cs="Courier New"/>
-          <w:color w:val="000000"/>
-          <w:sz w:val="20"/>
-          <w:szCs w:val="20"/>
-        </w:rPr>
-        <w:t xml:space="preserve"> r18</w:t>
+        <w:t xml:space="preserve">    r18</w:t>
       </w:r>
     </w:p>
     <w:p>
@@ -2233,17 +2049,7 @@
           <w:sz w:val="20"/>
           <w:szCs w:val="20"/>
         </w:rPr>
-        <w:t xml:space="preserve">     r</w:t>
-      </w:r>
-      <w:proofErr w:type="gramStart"/>
-      <w:r>
-        <w:rPr>
-          <w:rFonts w:ascii="Courier New" w:eastAsia="Times New Roman" w:hAnsi="Courier New" w:cs="Courier New"/>
-          <w:color w:val="000000"/>
-          <w:sz w:val="20"/>
-          <w:szCs w:val="20"/>
-        </w:rPr>
-        <w:t>16</w:t>
+        <w:t xml:space="preserve">     r16</w:t>
       </w:r>
       <w:r>
         <w:rPr>
@@ -2263,17 +2069,7 @@
           <w:sz w:val="20"/>
           <w:szCs w:val="20"/>
         </w:rPr>
-        <w:t xml:space="preserve">   </w:t>
-      </w:r>
-      <w:proofErr w:type="gramEnd"/>
-      <w:r>
-        <w:rPr>
-          <w:rFonts w:ascii="Courier New" w:eastAsia="Times New Roman" w:hAnsi="Courier New" w:cs="Courier New"/>
-          <w:color w:val="000000"/>
-          <w:sz w:val="20"/>
-          <w:szCs w:val="20"/>
-        </w:rPr>
-        <w:t xml:space="preserve"> r19</w:t>
+        <w:t xml:space="preserve">    r19</w:t>
       </w:r>
     </w:p>
     <w:p>
@@ -2314,17 +2110,7 @@
           <w:sz w:val="20"/>
           <w:szCs w:val="20"/>
         </w:rPr>
-        <w:t xml:space="preserve">     r</w:t>
-      </w:r>
-      <w:proofErr w:type="gramStart"/>
-      <w:r>
-        <w:rPr>
-          <w:rFonts w:ascii="Courier New" w:eastAsia="Times New Roman" w:hAnsi="Courier New" w:cs="Courier New"/>
-          <w:color w:val="000000"/>
-          <w:sz w:val="20"/>
-          <w:szCs w:val="20"/>
-        </w:rPr>
-        <w:t>16</w:t>
+        <w:t xml:space="preserve">     r16</w:t>
       </w:r>
       <w:r>
         <w:rPr>
@@ -2344,17 +2130,7 @@
           <w:sz w:val="20"/>
           <w:szCs w:val="20"/>
         </w:rPr>
-        <w:t xml:space="preserve">   </w:t>
-      </w:r>
-      <w:proofErr w:type="gramEnd"/>
-      <w:r>
-        <w:rPr>
-          <w:rFonts w:ascii="Courier New" w:eastAsia="Times New Roman" w:hAnsi="Courier New" w:cs="Courier New"/>
-          <w:color w:val="000000"/>
-          <w:sz w:val="20"/>
-          <w:szCs w:val="20"/>
-        </w:rPr>
-        <w:t xml:space="preserve"> r20</w:t>
+        <w:t xml:space="preserve">    r20</w:t>
       </w:r>
     </w:p>
     <w:p>
@@ -2425,17 +2201,7 @@
           <w:sz w:val="20"/>
           <w:szCs w:val="20"/>
         </w:rPr>
-        <w:t xml:space="preserve">           </w:t>
-      </w:r>
-      <w:proofErr w:type="gramStart"/>
-      <w:r>
-        <w:rPr>
-          <w:rFonts w:ascii="Courier New" w:eastAsia="Times New Roman" w:hAnsi="Courier New" w:cs="Courier New"/>
-          <w:color w:val="000000"/>
-          <w:sz w:val="20"/>
-          <w:szCs w:val="20"/>
-        </w:rPr>
-        <w:t xml:space="preserve">  </w:t>
+        <w:t xml:space="preserve">             </w:t>
       </w:r>
       <w:r>
         <w:rPr>
@@ -2444,17 +2210,7 @@
           <w:sz w:val="20"/>
           <w:szCs w:val="20"/>
         </w:rPr>
-        <w:t>;</w:t>
-      </w:r>
-      <w:proofErr w:type="gramEnd"/>
-      <w:r>
-        <w:rPr>
-          <w:rFonts w:ascii="Courier New" w:eastAsia="Times New Roman" w:hAnsi="Courier New" w:cs="Courier New"/>
-          <w:color w:val="008000"/>
-          <w:sz w:val="20"/>
-          <w:szCs w:val="20"/>
-        </w:rPr>
-        <w:t>; Check if carry flag set</w:t>
+        <w:t>;; Check if carry flag set</w:t>
       </w:r>
     </w:p>
     <w:p>
@@ -2495,17 +2251,7 @@
           <w:sz w:val="20"/>
           <w:szCs w:val="20"/>
         </w:rPr>
-        <w:t xml:space="preserve">     r</w:t>
-      </w:r>
-      <w:proofErr w:type="gramStart"/>
-      <w:r>
-        <w:rPr>
-          <w:rFonts w:ascii="Courier New" w:eastAsia="Times New Roman" w:hAnsi="Courier New" w:cs="Courier New"/>
-          <w:color w:val="000000"/>
-          <w:sz w:val="20"/>
-          <w:szCs w:val="20"/>
-        </w:rPr>
-        <w:t>17</w:t>
+        <w:t xml:space="preserve">     r17</w:t>
       </w:r>
       <w:r>
         <w:rPr>
@@ -2525,17 +2271,7 @@
           <w:sz w:val="20"/>
           <w:szCs w:val="20"/>
         </w:rPr>
-        <w:t xml:space="preserve">   </w:t>
-      </w:r>
-      <w:proofErr w:type="gramEnd"/>
-      <w:r>
-        <w:rPr>
-          <w:rFonts w:ascii="Courier New" w:eastAsia="Times New Roman" w:hAnsi="Courier New" w:cs="Courier New"/>
-          <w:color w:val="000000"/>
-          <w:sz w:val="20"/>
-          <w:szCs w:val="20"/>
-        </w:rPr>
-        <w:t xml:space="preserve"> </w:t>
+        <w:t xml:space="preserve">    </w:t>
       </w:r>
       <w:r>
         <w:rPr>
@@ -2585,17 +2321,7 @@
           <w:sz w:val="20"/>
           <w:szCs w:val="20"/>
         </w:rPr>
-        <w:t xml:space="preserve">     </w:t>
-      </w:r>
-      <w:proofErr w:type="gramStart"/>
-      <w:r>
-        <w:rPr>
-          <w:rFonts w:ascii="Courier New" w:eastAsia="Times New Roman" w:hAnsi="Courier New" w:cs="Courier New"/>
-          <w:color w:val="000000"/>
-          <w:sz w:val="20"/>
-          <w:szCs w:val="20"/>
-        </w:rPr>
-        <w:t>PORTB</w:t>
+        <w:t xml:space="preserve">     PORTB</w:t>
       </w:r>
       <w:r>
         <w:rPr>
@@ -2615,17 +2341,7 @@
           <w:sz w:val="20"/>
           <w:szCs w:val="20"/>
         </w:rPr>
-        <w:t xml:space="preserve">  r</w:t>
-      </w:r>
-      <w:proofErr w:type="gramEnd"/>
-      <w:r>
-        <w:rPr>
-          <w:rFonts w:ascii="Courier New" w:eastAsia="Times New Roman" w:hAnsi="Courier New" w:cs="Courier New"/>
-          <w:color w:val="000000"/>
-          <w:sz w:val="20"/>
-          <w:szCs w:val="20"/>
-        </w:rPr>
-        <w:t xml:space="preserve">17     </w:t>
+        <w:t xml:space="preserve">  r17     </w:t>
       </w:r>
       <w:r>
         <w:rPr>
@@ -2748,10 +2464,7 @@
             </w:pPr>
             <w:r>
               <w:lastRenderedPageBreak/>
-              <w:t>2</w:t>
-            </w:r>
-            <w:r>
-              <w:t>.</w:t>
+              <w:t>2.</w:t>
             </w:r>
           </w:p>
         </w:tc>
@@ -2764,10 +2477,7 @@
               <w:pStyle w:val="NoSpacing"/>
             </w:pPr>
             <w:r>
-              <w:t xml:space="preserve">TASK </w:t>
-            </w:r>
-            <w:r>
-              <w:t>B</w:t>
+              <w:t>TASK B</w:t>
             </w:r>
           </w:p>
         </w:tc>
@@ -2805,32 +2515,20 @@
         <w:rPr>
           <w:rFonts w:ascii="Roboto Light" w:hAnsi="Roboto Light"/>
         </w:rPr>
-        <w:t>Determine the execution time/#cycles of your algo</w:t>
-      </w:r>
+        <w:t xml:space="preserve">Determine the execution time/#cycles of your algorithm using the simulation, set CLOCK speed = 8 </w:t>
+      </w:r>
+      <w:proofErr w:type="spellStart"/>
       <w:r>
         <w:rPr>
           <w:rFonts w:ascii="Roboto Light" w:hAnsi="Roboto Light"/>
         </w:rPr>
-        <w:t xml:space="preserve">rithm using the simulation, set </w:t>
-      </w:r>
+        <w:t>MHz.</w:t>
+      </w:r>
+      <w:proofErr w:type="spellEnd"/>
       <w:r>
         <w:rPr>
           <w:rFonts w:ascii="Roboto Light" w:hAnsi="Roboto Light"/>
         </w:rPr>
-        <w:t xml:space="preserve">CLOCK speed = 8 </w:t>
-      </w:r>
-      <w:proofErr w:type="spellStart"/>
-      <w:r>
-        <w:rPr>
-          <w:rFonts w:ascii="Roboto Light" w:hAnsi="Roboto Light"/>
-        </w:rPr>
-        <w:t>MHz.</w:t>
-      </w:r>
-      <w:proofErr w:type="spellEnd"/>
-      <w:r>
-        <w:rPr>
-          <w:rFonts w:ascii="Roboto Light" w:hAnsi="Roboto Light"/>
-        </w:rPr>
         <w:t xml:space="preserve"> </w:t>
       </w:r>
     </w:p>
@@ -2839,6 +2537,9 @@
         <w:spacing w:line="240" w:lineRule="auto"/>
       </w:pPr>
       <w:r>
+        <w:rPr>
+          <w:noProof/>
+        </w:rPr>
         <w:drawing>
           <wp:inline distT="0" distB="0" distL="0" distR="0" wp14:anchorId="3B389E1E" wp14:editId="041B28A7">
             <wp:extent cx="5943600" cy="3245485"/>
@@ -3110,10 +2811,7 @@
         <w:pStyle w:val="NoSpacing"/>
       </w:pPr>
       <w:r>
-        <w:t xml:space="preserve">TASK 1a: </w:t>
-      </w:r>
-      <w:r>
-        <w:t>Write an assembly code to add five random numbers &gt;30 and &lt;60. If the sum</w:t>
+        <w:t>TASK 1a: Write an assembly code to add five random numbers &gt;30 and &lt;60. If the sum</w:t>
       </w:r>
     </w:p>
     <w:p>
@@ -3124,10 +2822,7 @@
         <w:t>produces an overflow set PORTB.2 pin = HIGH else PORTB.2 pin = LOW.</w:t>
       </w:r>
       <w:r>
-        <w:t xml:space="preserve"> </w:t>
-      </w:r>
-      <w:r>
-        <w:t>screenshots of</w:t>
+        <w:t xml:space="preserve"> screenshots of</w:t>
       </w:r>
     </w:p>
     <w:p>
@@ -3171,6 +2866,9 @@
         <w:pStyle w:val="NoSpacing"/>
       </w:pPr>
       <w:r>
+        <w:rPr>
+          <w:noProof/>
+        </w:rPr>
         <w:drawing>
           <wp:inline distT="0" distB="0" distL="0" distR="0" wp14:anchorId="4D83F4B9" wp14:editId="7441FC9E">
             <wp:extent cx="5771491" cy="3274828"/>
@@ -3234,6 +2932,9 @@
         <w:pStyle w:val="NoSpacing"/>
       </w:pPr>
       <w:r>
+        <w:rPr>
+          <w:noProof/>
+        </w:rPr>
         <w:drawing>
           <wp:inline distT="0" distB="0" distL="0" distR="0" wp14:anchorId="23F6E064" wp14:editId="2036FD6C">
             <wp:extent cx="5781603" cy="3147237"/>
@@ -3303,27 +3004,21 @@
           <w:b/>
           <w:sz w:val="24"/>
         </w:rPr>
-        <w:t xml:space="preserve"> with </w:t>
-      </w:r>
-      <w:r>
+        <w:t xml:space="preserve"> with overflow</w:t>
+      </w:r>
+    </w:p>
+    <w:p>
+      <w:pPr>
+        <w:pStyle w:val="NoSpacing"/>
         <w:rPr>
           <w:b/>
           <w:sz w:val="24"/>
         </w:rPr>
-        <w:t>overflow</w:t>
-      </w:r>
-    </w:p>
-    <w:p>
-      <w:pPr>
-        <w:pStyle w:val="NoSpacing"/>
+      </w:pPr>
+      <w:r>
         <w:rPr>
           <w:b/>
-          <w:sz w:val="24"/>
-        </w:rPr>
-      </w:pPr>
-      <w:r>
-        <w:rPr>
-          <w:b/>
+          <w:noProof/>
           <w:sz w:val="24"/>
         </w:rPr>
         <w:drawing>
@@ -3404,6 +3099,9 @@
         </w:rPr>
       </w:pPr>
       <w:r>
+        <w:rPr>
+          <w:noProof/>
+        </w:rPr>
         <w:drawing>
           <wp:inline distT="0" distB="0" distL="0" distR="0" wp14:anchorId="7F209438" wp14:editId="2A01AAC2">
             <wp:extent cx="5937915" cy="3232297"/>
@@ -3529,10 +3227,10 @@
         <w:tblLook w:val="04A0" w:firstRow="1" w:lastRow="0" w:firstColumn="1" w:lastColumn="0" w:noHBand="0" w:noVBand="1"/>
       </w:tblPr>
       <w:tblGrid>
-        <w:gridCol w:w="721"/>
-        <w:gridCol w:w="6186"/>
-        <w:gridCol w:w="1298"/>
-        <w:gridCol w:w="1145"/>
+        <w:gridCol w:w="728"/>
+        <w:gridCol w:w="6190"/>
+        <w:gridCol w:w="1291"/>
+        <w:gridCol w:w="1141"/>
       </w:tblGrid>
       <w:tr>
         <w:tc>
@@ -3656,6 +3354,11 @@
             <w:pPr>
               <w:pStyle w:val="NoSpacing"/>
             </w:pPr>
+            <w:r>
+              <w:t>https://github.com/martinjaime/CpE301_Assignments2016S.git</w:t>
+            </w:r>
+            <w:bookmarkStart w:id="0" w:name="_GoBack"/>
+            <w:bookmarkEnd w:id="0"/>
           </w:p>
         </w:tc>
       </w:tr>
@@ -4269,7 +3972,6 @@
   <w:style w:type="character" w:default="1" w:styleId="DefaultParagraphFont">
     <w:name w:val="Default Paragraph Font"/>
     <w:uiPriority w:val="1"/>
-    <w:semiHidden/>
     <w:unhideWhenUsed/>
   </w:style>
   <w:style w:type="table" w:default="1" w:styleId="TableNormal">

</xml_diff>